<commit_message>
realice la primera parte de mi problema a resolver
</commit_message>
<xml_diff>
--- a/Practica_problema3.docx
+++ b/Practica_problema3.docx
@@ -2,7 +2,608 @@
 <file path=word/document.xml><?xml version="1.0" encoding="utf-8"?>
 <w:document xmlns:wpc="http://schemas.microsoft.com/office/word/2010/wordprocessingCanvas" xmlns:cx="http://schemas.microsoft.com/office/drawing/2014/chartex" xmlns:cx1="http://schemas.microsoft.com/office/drawing/2015/9/8/chartex" xmlns:cx2="http://schemas.microsoft.com/office/drawing/2015/10/21/chartex" xmlns:cx3="http://schemas.microsoft.com/office/drawing/2016/5/9/chartex" xmlns:cx4="http://schemas.microsoft.com/office/drawing/2016/5/10/chartex" xmlns:cx5="http://schemas.microsoft.com/office/drawing/2016/5/11/chartex" xmlns:cx6="http://schemas.microsoft.com/office/drawing/2016/5/12/chartex" xmlns:cx7="http://schemas.microsoft.com/office/drawing/2016/5/13/chartex" xmlns:cx8="http://schemas.microsoft.com/office/drawing/2016/5/14/chartex" xmlns:mc="http://schemas.openxmlformats.org/markup-compatibility/2006" xmlns:aink="http://schemas.microsoft.com/office/drawing/2016/ink" xmlns:am3d="http://schemas.microsoft.com/office/drawing/2017/model3d" xmlns:o="urn:schemas-microsoft-com:office:office" xmlns:r="http://schemas.openxmlformats.org/officeDocument/2006/relationships" xmlns:m="http://schemas.openxmlformats.org/officeDocument/2006/math" xmlns:v="urn:schemas-microsoft-com:vml" xmlns:wp14="http://schemas.microsoft.com/office/word/2010/wordprocessingDrawing" xmlns:wp="http://schemas.openxmlformats.org/drawingml/2006/wordprocessingDrawing" xmlns:w10="urn:schemas-microsoft-com:office:word" xmlns:w="http://schemas.openxmlformats.org/wordprocessingml/2006/main" xmlns:w14="http://schemas.microsoft.com/office/word/2010/wordml" xmlns:w15="http://schemas.microsoft.com/office/word/2012/wordml" xmlns:w16cex="http://schemas.microsoft.com/office/word/2018/wordml/cex" xmlns:w16cid="http://schemas.microsoft.com/office/word/2016/wordml/cid" xmlns:w16="http://schemas.microsoft.com/office/word/2018/wordml" xmlns:w16sdtdh="http://schemas.microsoft.com/office/word/2020/wordml/sdtdatahash" xmlns:w16se="http://schemas.microsoft.com/office/word/2015/wordml/symex" xmlns:wpg="http://schemas.microsoft.com/office/word/2010/wordprocessingGroup" xmlns:wpi="http://schemas.microsoft.com/office/word/2010/wordprocessingInk" xmlns:wne="http://schemas.microsoft.com/office/word/2006/wordml" xmlns:wps="http://schemas.microsoft.com/office/word/2010/wordprocessingShape" mc:Ignorable="w14 w15 w16se w16cid w16 w16cex w16sdtdh wp14">
   <w:body>
-    <w:p/>
+    <w:p>
+      <w:pPr>
+        <w:rPr>
+          <w:sz w:val="24"/>
+          <w:szCs w:val="24"/>
+          <w:lang w:val="es-ES"/>
+        </w:rPr>
+      </w:pPr>
+      <w:r>
+        <w:rPr>
+          <w:sz w:val="24"/>
+          <w:szCs w:val="24"/>
+          <w:lang w:val="es-ES"/>
+        </w:rPr>
+        <w:t xml:space="preserve">3. </w:t>
+      </w:r>
+      <w:r>
+        <w:rPr>
+          <w:sz w:val="24"/>
+          <w:szCs w:val="24"/>
+          <w:lang w:val="es-ES"/>
+        </w:rPr>
+        <w:t>Basados en el siguiente diagrama de clases, indique cuáles son las relaciones que</w:t>
+      </w:r>
+    </w:p>
+    <w:p>
+      <w:pPr>
+        <w:rPr>
+          <w:sz w:val="24"/>
+          <w:szCs w:val="24"/>
+          <w:lang w:val="es-ES"/>
+        </w:rPr>
+      </w:pPr>
+      <w:r>
+        <w:rPr>
+          <w:sz w:val="24"/>
+          <w:szCs w:val="24"/>
+          <w:lang w:val="es-ES"/>
+        </w:rPr>
+        <w:t>se indican con un signo de interrogación, y escriba un programa en Java que</w:t>
+      </w:r>
+    </w:p>
+    <w:p>
+      <w:pPr>
+        <w:rPr>
+          <w:sz w:val="24"/>
+          <w:szCs w:val="24"/>
+          <w:lang w:val="es-ES"/>
+        </w:rPr>
+      </w:pPr>
+      <w:r>
+        <w:rPr>
+          <w:sz w:val="24"/>
+          <w:szCs w:val="24"/>
+          <w:lang w:val="es-ES"/>
+        </w:rPr>
+        <w:t>implemente dichas relaciones.</w:t>
+      </w:r>
+    </w:p>
+    <w:p>
+      <w:pPr>
+        <w:rPr>
+          <w:lang w:val="es-ES"/>
+        </w:rPr>
+      </w:pPr>
+      <w:r>
+        <w:rPr>
+          <w:noProof/>
+        </w:rPr>
+        <mc:AlternateContent>
+          <mc:Choice Requires="wps">
+            <w:drawing>
+              <wp:anchor distT="0" distB="0" distL="114300" distR="114300" simplePos="0" relativeHeight="251666432" behindDoc="0" locked="0" layoutInCell="1" allowOverlap="1" wp14:anchorId="70ED8481" wp14:editId="64CABB34">
+                <wp:simplePos x="0" y="0"/>
+                <wp:positionH relativeFrom="column">
+                  <wp:posOffset>2513109</wp:posOffset>
+                </wp:positionH>
+                <wp:positionV relativeFrom="paragraph">
+                  <wp:posOffset>1196340</wp:posOffset>
+                </wp:positionV>
+                <wp:extent cx="269875" cy="269875"/>
+                <wp:effectExtent l="76200" t="76200" r="53975" b="73025"/>
+                <wp:wrapNone/>
+                <wp:docPr id="6" name="Rectángulo 6"/>
+                <wp:cNvGraphicFramePr/>
+                <a:graphic xmlns:a="http://schemas.openxmlformats.org/drawingml/2006/main">
+                  <a:graphicData uri="http://schemas.microsoft.com/office/word/2010/wordprocessingShape">
+                    <wps:wsp>
+                      <wps:cNvSpPr/>
+                      <wps:spPr>
+                        <a:xfrm rot="2611285">
+                          <a:off x="0" y="0"/>
+                          <a:ext cx="269875" cy="269875"/>
+                        </a:xfrm>
+                        <a:prstGeom prst="rect">
+                          <a:avLst/>
+                        </a:prstGeom>
+                        <a:solidFill>
+                          <a:schemeClr val="bg1"/>
+                        </a:solidFill>
+                        <a:ln>
+                          <a:solidFill>
+                            <a:schemeClr val="bg2">
+                              <a:lumMod val="50000"/>
+                            </a:schemeClr>
+                          </a:solidFill>
+                        </a:ln>
+                      </wps:spPr>
+                      <wps:style>
+                        <a:lnRef idx="2">
+                          <a:schemeClr val="accent1">
+                            <a:shade val="50000"/>
+                          </a:schemeClr>
+                        </a:lnRef>
+                        <a:fillRef idx="1">
+                          <a:schemeClr val="accent1"/>
+                        </a:fillRef>
+                        <a:effectRef idx="0">
+                          <a:schemeClr val="accent1"/>
+                        </a:effectRef>
+                        <a:fontRef idx="minor">
+                          <a:schemeClr val="lt1"/>
+                        </a:fontRef>
+                      </wps:style>
+                      <wps:bodyPr rot="0" spcFirstLastPara="0" vertOverflow="overflow" horzOverflow="overflow" vert="horz" wrap="square" lIns="91440" tIns="45720" rIns="91440" bIns="45720" numCol="1" spcCol="0" rtlCol="0" fromWordArt="0" anchor="ctr" anchorCtr="0" forceAA="0" compatLnSpc="1">
+                        <a:prstTxWarp prst="textNoShape">
+                          <a:avLst/>
+                        </a:prstTxWarp>
+                        <a:noAutofit/>
+                      </wps:bodyPr>
+                    </wps:wsp>
+                  </a:graphicData>
+                </a:graphic>
+                <wp14:sizeRelH relativeFrom="margin">
+                  <wp14:pctWidth>0</wp14:pctWidth>
+                </wp14:sizeRelH>
+                <wp14:sizeRelV relativeFrom="margin">
+                  <wp14:pctHeight>0</wp14:pctHeight>
+                </wp14:sizeRelV>
+              </wp:anchor>
+            </w:drawing>
+          </mc:Choice>
+          <mc:Fallback>
+            <w:pict>
+              <v:rect w14:anchorId="5C6B416B" id="Rectángulo 6" o:spid="_x0000_s1026" style="position:absolute;margin-left:197.9pt;margin-top:94.2pt;width:21.25pt;height:21.25pt;rotation:2852220fd;z-index:251666432;visibility:visible;mso-wrap-style:square;mso-width-percent:0;mso-height-percent:0;mso-wrap-distance-left:9pt;mso-wrap-distance-top:0;mso-wrap-distance-right:9pt;mso-wrap-distance-bottom:0;mso-position-horizontal:absolute;mso-position-horizontal-relative:text;mso-position-vertical:absolute;mso-position-vertical-relative:text;mso-width-percent:0;mso-height-percent:0;mso-width-relative:margin;mso-height-relative:margin;v-text-anchor:middle" o:gfxdata="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" fillcolor="white [3212]" strokecolor="#747070 [1614]" strokeweight="1pt"/>
+            </w:pict>
+          </mc:Fallback>
+        </mc:AlternateContent>
+      </w:r>
+      <w:r>
+        <w:rPr>
+          <w:noProof/>
+        </w:rPr>
+        <mc:AlternateContent>
+          <mc:Choice Requires="wps">
+            <w:drawing>
+              <wp:anchor distT="0" distB="0" distL="114300" distR="114300" simplePos="0" relativeHeight="251668480" behindDoc="0" locked="0" layoutInCell="1" allowOverlap="1" wp14:anchorId="1A12AF72" wp14:editId="1F36CB14">
+                <wp:simplePos x="0" y="0"/>
+                <wp:positionH relativeFrom="column">
+                  <wp:posOffset>3597910</wp:posOffset>
+                </wp:positionH>
+                <wp:positionV relativeFrom="paragraph">
+                  <wp:posOffset>699341</wp:posOffset>
+                </wp:positionV>
+                <wp:extent cx="270000" cy="270000"/>
+                <wp:effectExtent l="76200" t="76200" r="53975" b="73025"/>
+                <wp:wrapNone/>
+                <wp:docPr id="7" name="Rectángulo 7"/>
+                <wp:cNvGraphicFramePr/>
+                <a:graphic xmlns:a="http://schemas.openxmlformats.org/drawingml/2006/main">
+                  <a:graphicData uri="http://schemas.microsoft.com/office/word/2010/wordprocessingShape">
+                    <wps:wsp>
+                      <wps:cNvSpPr/>
+                      <wps:spPr>
+                        <a:xfrm rot="2611285">
+                          <a:off x="0" y="0"/>
+                          <a:ext cx="270000" cy="270000"/>
+                        </a:xfrm>
+                        <a:prstGeom prst="rect">
+                          <a:avLst/>
+                        </a:prstGeom>
+                        <a:solidFill>
+                          <a:schemeClr val="bg1"/>
+                        </a:solidFill>
+                        <a:ln>
+                          <a:solidFill>
+                            <a:schemeClr val="bg2">
+                              <a:lumMod val="50000"/>
+                            </a:schemeClr>
+                          </a:solidFill>
+                        </a:ln>
+                      </wps:spPr>
+                      <wps:style>
+                        <a:lnRef idx="2">
+                          <a:schemeClr val="accent1">
+                            <a:shade val="50000"/>
+                          </a:schemeClr>
+                        </a:lnRef>
+                        <a:fillRef idx="1">
+                          <a:schemeClr val="accent1"/>
+                        </a:fillRef>
+                        <a:effectRef idx="0">
+                          <a:schemeClr val="accent1"/>
+                        </a:effectRef>
+                        <a:fontRef idx="minor">
+                          <a:schemeClr val="lt1"/>
+                        </a:fontRef>
+                      </wps:style>
+                      <wps:bodyPr rot="0" spcFirstLastPara="0" vertOverflow="overflow" horzOverflow="overflow" vert="horz" wrap="square" lIns="91440" tIns="45720" rIns="91440" bIns="45720" numCol="1" spcCol="0" rtlCol="0" fromWordArt="0" anchor="ctr" anchorCtr="0" forceAA="0" compatLnSpc="1">
+                        <a:prstTxWarp prst="textNoShape">
+                          <a:avLst/>
+                        </a:prstTxWarp>
+                        <a:noAutofit/>
+                      </wps:bodyPr>
+                    </wps:wsp>
+                  </a:graphicData>
+                </a:graphic>
+                <wp14:sizeRelH relativeFrom="margin">
+                  <wp14:pctWidth>0</wp14:pctWidth>
+                </wp14:sizeRelH>
+                <wp14:sizeRelV relativeFrom="margin">
+                  <wp14:pctHeight>0</wp14:pctHeight>
+                </wp14:sizeRelV>
+              </wp:anchor>
+            </w:drawing>
+          </mc:Choice>
+          <mc:Fallback>
+            <w:pict>
+              <v:rect w14:anchorId="1D9C737C" id="Rectángulo 7" o:spid="_x0000_s1026" style="position:absolute;margin-left:283.3pt;margin-top:55.05pt;width:21.25pt;height:21.25pt;rotation:2852220fd;z-index:251668480;visibility:visible;mso-wrap-style:square;mso-width-percent:0;mso-height-percent:0;mso-wrap-distance-left:9pt;mso-wrap-distance-top:0;mso-wrap-distance-right:9pt;mso-wrap-distance-bottom:0;mso-position-horizontal:absolute;mso-position-horizontal-relative:text;mso-position-vertical:absolute;mso-position-vertical-relative:text;mso-width-percent:0;mso-height-percent:0;mso-width-relative:margin;mso-height-relative:margin;v-text-anchor:middle" o:gfxdata="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" fillcolor="white [3212]" strokecolor="#747070 [1614]" strokeweight="1pt"/>
+            </w:pict>
+          </mc:Fallback>
+        </mc:AlternateContent>
+      </w:r>
+      <w:r>
+        <w:rPr>
+          <w:noProof/>
+        </w:rPr>
+        <mc:AlternateContent>
+          <mc:Choice Requires="wps">
+            <w:drawing>
+              <wp:anchor distT="0" distB="0" distL="114300" distR="114300" simplePos="0" relativeHeight="251664384" behindDoc="0" locked="0" layoutInCell="1" allowOverlap="1" wp14:anchorId="66833218" wp14:editId="3AEBEC31">
+                <wp:simplePos x="0" y="0"/>
+                <wp:positionH relativeFrom="column">
+                  <wp:posOffset>1428873</wp:posOffset>
+                </wp:positionH>
+                <wp:positionV relativeFrom="paragraph">
+                  <wp:posOffset>687828</wp:posOffset>
+                </wp:positionV>
+                <wp:extent cx="270000" cy="270000"/>
+                <wp:effectExtent l="76200" t="76200" r="53975" b="73025"/>
+                <wp:wrapNone/>
+                <wp:docPr id="5" name="Rectángulo 5"/>
+                <wp:cNvGraphicFramePr/>
+                <a:graphic xmlns:a="http://schemas.openxmlformats.org/drawingml/2006/main">
+                  <a:graphicData uri="http://schemas.microsoft.com/office/word/2010/wordprocessingShape">
+                    <wps:wsp>
+                      <wps:cNvSpPr/>
+                      <wps:spPr>
+                        <a:xfrm rot="2611285">
+                          <a:off x="0" y="0"/>
+                          <a:ext cx="270000" cy="270000"/>
+                        </a:xfrm>
+                        <a:prstGeom prst="rect">
+                          <a:avLst/>
+                        </a:prstGeom>
+                        <a:solidFill>
+                          <a:schemeClr val="tx1"/>
+                        </a:solidFill>
+                        <a:ln>
+                          <a:solidFill>
+                            <a:schemeClr val="bg2">
+                              <a:lumMod val="50000"/>
+                            </a:schemeClr>
+                          </a:solidFill>
+                        </a:ln>
+                      </wps:spPr>
+                      <wps:style>
+                        <a:lnRef idx="2">
+                          <a:schemeClr val="accent1">
+                            <a:shade val="50000"/>
+                          </a:schemeClr>
+                        </a:lnRef>
+                        <a:fillRef idx="1">
+                          <a:schemeClr val="accent1"/>
+                        </a:fillRef>
+                        <a:effectRef idx="0">
+                          <a:schemeClr val="accent1"/>
+                        </a:effectRef>
+                        <a:fontRef idx="minor">
+                          <a:schemeClr val="lt1"/>
+                        </a:fontRef>
+                      </wps:style>
+                      <wps:bodyPr rot="0" spcFirstLastPara="0" vertOverflow="overflow" horzOverflow="overflow" vert="horz" wrap="square" lIns="91440" tIns="45720" rIns="91440" bIns="45720" numCol="1" spcCol="0" rtlCol="0" fromWordArt="0" anchor="ctr" anchorCtr="0" forceAA="0" compatLnSpc="1">
+                        <a:prstTxWarp prst="textNoShape">
+                          <a:avLst/>
+                        </a:prstTxWarp>
+                        <a:noAutofit/>
+                      </wps:bodyPr>
+                    </wps:wsp>
+                  </a:graphicData>
+                </a:graphic>
+                <wp14:sizeRelH relativeFrom="margin">
+                  <wp14:pctWidth>0</wp14:pctWidth>
+                </wp14:sizeRelH>
+                <wp14:sizeRelV relativeFrom="margin">
+                  <wp14:pctHeight>0</wp14:pctHeight>
+                </wp14:sizeRelV>
+              </wp:anchor>
+            </w:drawing>
+          </mc:Choice>
+          <mc:Fallback>
+            <w:pict>
+              <v:rect w14:anchorId="33956AB4" id="Rectángulo 5" o:spid="_x0000_s1026" style="position:absolute;margin-left:112.5pt;margin-top:54.15pt;width:21.25pt;height:21.25pt;rotation:2852220fd;z-index:251664384;visibility:visible;mso-wrap-style:square;mso-width-percent:0;mso-height-percent:0;mso-wrap-distance-left:9pt;mso-wrap-distance-top:0;mso-wrap-distance-right:9pt;mso-wrap-distance-bottom:0;mso-position-horizontal:absolute;mso-position-horizontal-relative:text;mso-position-vertical:absolute;mso-position-vertical-relative:text;mso-width-percent:0;mso-height-percent:0;mso-width-relative:margin;mso-height-relative:margin;v-text-anchor:middle" o:gfxdata="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" fillcolor="black [3213]" strokecolor="#747070 [1614]" strokeweight="1pt"/>
+            </w:pict>
+          </mc:Fallback>
+        </mc:AlternateContent>
+      </w:r>
+      <w:r>
+        <w:rPr>
+          <w:noProof/>
+        </w:rPr>
+        <mc:AlternateContent>
+          <mc:Choice Requires="wps">
+            <w:drawing>
+              <wp:anchor distT="0" distB="0" distL="114300" distR="114300" simplePos="0" relativeHeight="251663360" behindDoc="0" locked="0" layoutInCell="1" allowOverlap="1" wp14:anchorId="6E0235BE" wp14:editId="52E55740">
+                <wp:simplePos x="0" y="0"/>
+                <wp:positionH relativeFrom="column">
+                  <wp:posOffset>2563470</wp:posOffset>
+                </wp:positionH>
+                <wp:positionV relativeFrom="paragraph">
+                  <wp:posOffset>1122992</wp:posOffset>
+                </wp:positionV>
+                <wp:extent cx="163366" cy="245050"/>
+                <wp:effectExtent l="0" t="2540" r="24765" b="24765"/>
+                <wp:wrapNone/>
+                <wp:docPr id="4" name="Rectángulo 4"/>
+                <wp:cNvGraphicFramePr/>
+                <a:graphic xmlns:a="http://schemas.openxmlformats.org/drawingml/2006/main">
+                  <a:graphicData uri="http://schemas.microsoft.com/office/word/2010/wordprocessingShape">
+                    <wps:wsp>
+                      <wps:cNvSpPr/>
+                      <wps:spPr>
+                        <a:xfrm rot="5400000">
+                          <a:off x="0" y="0"/>
+                          <a:ext cx="163366" cy="245050"/>
+                        </a:xfrm>
+                        <a:prstGeom prst="rect">
+                          <a:avLst/>
+                        </a:prstGeom>
+                        <a:solidFill>
+                          <a:schemeClr val="bg1"/>
+                        </a:solidFill>
+                        <a:ln>
+                          <a:solidFill>
+                            <a:schemeClr val="bg1"/>
+                          </a:solidFill>
+                        </a:ln>
+                      </wps:spPr>
+                      <wps:style>
+                        <a:lnRef idx="2">
+                          <a:schemeClr val="accent1">
+                            <a:shade val="50000"/>
+                          </a:schemeClr>
+                        </a:lnRef>
+                        <a:fillRef idx="1">
+                          <a:schemeClr val="accent1"/>
+                        </a:fillRef>
+                        <a:effectRef idx="0">
+                          <a:schemeClr val="accent1"/>
+                        </a:effectRef>
+                        <a:fontRef idx="minor">
+                          <a:schemeClr val="lt1"/>
+                        </a:fontRef>
+                      </wps:style>
+                      <wps:bodyPr rot="0" spcFirstLastPara="0" vertOverflow="overflow" horzOverflow="overflow" vert="horz" wrap="square" lIns="91440" tIns="45720" rIns="91440" bIns="45720" numCol="1" spcCol="0" rtlCol="0" fromWordArt="0" anchor="ctr" anchorCtr="0" forceAA="0" compatLnSpc="1">
+                        <a:prstTxWarp prst="textNoShape">
+                          <a:avLst/>
+                        </a:prstTxWarp>
+                        <a:noAutofit/>
+                      </wps:bodyPr>
+                    </wps:wsp>
+                  </a:graphicData>
+                </a:graphic>
+                <wp14:sizeRelH relativeFrom="margin">
+                  <wp14:pctWidth>0</wp14:pctWidth>
+                </wp14:sizeRelH>
+              </wp:anchor>
+            </w:drawing>
+          </mc:Choice>
+          <mc:Fallback>
+            <w:pict>
+              <v:rect w14:anchorId="2E36F617" id="Rectángulo 4" o:spid="_x0000_s1026" style="position:absolute;margin-left:201.85pt;margin-top:88.4pt;width:12.85pt;height:19.3pt;rotation:90;z-index:251663360;visibility:visible;mso-wrap-style:square;mso-width-percent:0;mso-wrap-distance-left:9pt;mso-wrap-distance-top:0;mso-wrap-distance-right:9pt;mso-wrap-distance-bottom:0;mso-position-horizontal:absolute;mso-position-horizontal-relative:text;mso-position-vertical:absolute;mso-position-vertical-relative:text;mso-width-percent:0;mso-width-relative:margin;v-text-anchor:middle" o:gfxdata="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" fillcolor="white [3212]" strokecolor="white [3212]" strokeweight="1pt"/>
+            </w:pict>
+          </mc:Fallback>
+        </mc:AlternateContent>
+      </w:r>
+      <w:r>
+        <w:rPr>
+          <w:noProof/>
+        </w:rPr>
+        <mc:AlternateContent>
+          <mc:Choice Requires="wps">
+            <w:drawing>
+              <wp:anchor distT="0" distB="0" distL="114300" distR="114300" simplePos="0" relativeHeight="251661312" behindDoc="0" locked="0" layoutInCell="1" allowOverlap="1" wp14:anchorId="2BD2FC86" wp14:editId="073F8192">
+                <wp:simplePos x="0" y="0"/>
+                <wp:positionH relativeFrom="column">
+                  <wp:posOffset>3559768</wp:posOffset>
+                </wp:positionH>
+                <wp:positionV relativeFrom="paragraph">
+                  <wp:posOffset>707543</wp:posOffset>
+                </wp:positionV>
+                <wp:extent cx="163366" cy="245050"/>
+                <wp:effectExtent l="0" t="0" r="27305" b="22225"/>
+                <wp:wrapNone/>
+                <wp:docPr id="3" name="Rectángulo 3"/>
+                <wp:cNvGraphicFramePr/>
+                <a:graphic xmlns:a="http://schemas.openxmlformats.org/drawingml/2006/main">
+                  <a:graphicData uri="http://schemas.microsoft.com/office/word/2010/wordprocessingShape">
+                    <wps:wsp>
+                      <wps:cNvSpPr/>
+                      <wps:spPr>
+                        <a:xfrm>
+                          <a:off x="0" y="0"/>
+                          <a:ext cx="163366" cy="245050"/>
+                        </a:xfrm>
+                        <a:prstGeom prst="rect">
+                          <a:avLst/>
+                        </a:prstGeom>
+                        <a:solidFill>
+                          <a:schemeClr val="bg1"/>
+                        </a:solidFill>
+                        <a:ln>
+                          <a:solidFill>
+                            <a:schemeClr val="bg1"/>
+                          </a:solidFill>
+                        </a:ln>
+                      </wps:spPr>
+                      <wps:style>
+                        <a:lnRef idx="2">
+                          <a:schemeClr val="accent1">
+                            <a:shade val="50000"/>
+                          </a:schemeClr>
+                        </a:lnRef>
+                        <a:fillRef idx="1">
+                          <a:schemeClr val="accent1"/>
+                        </a:fillRef>
+                        <a:effectRef idx="0">
+                          <a:schemeClr val="accent1"/>
+                        </a:effectRef>
+                        <a:fontRef idx="minor">
+                          <a:schemeClr val="lt1"/>
+                        </a:fontRef>
+                      </wps:style>
+                      <wps:bodyPr rot="0" spcFirstLastPara="0" vertOverflow="overflow" horzOverflow="overflow" vert="horz" wrap="square" lIns="91440" tIns="45720" rIns="91440" bIns="45720" numCol="1" spcCol="0" rtlCol="0" fromWordArt="0" anchor="ctr" anchorCtr="0" forceAA="0" compatLnSpc="1">
+                        <a:prstTxWarp prst="textNoShape">
+                          <a:avLst/>
+                        </a:prstTxWarp>
+                        <a:noAutofit/>
+                      </wps:bodyPr>
+                    </wps:wsp>
+                  </a:graphicData>
+                </a:graphic>
+                <wp14:sizeRelH relativeFrom="margin">
+                  <wp14:pctWidth>0</wp14:pctWidth>
+                </wp14:sizeRelH>
+              </wp:anchor>
+            </w:drawing>
+          </mc:Choice>
+          <mc:Fallback>
+            <w:pict>
+              <v:rect w14:anchorId="7F1D71DA" id="Rectángulo 3" o:spid="_x0000_s1026" style="position:absolute;margin-left:280.3pt;margin-top:55.7pt;width:12.85pt;height:19.3pt;z-index:251661312;visibility:visible;mso-wrap-style:square;mso-width-percent:0;mso-wrap-distance-left:9pt;mso-wrap-distance-top:0;mso-wrap-distance-right:9pt;mso-wrap-distance-bottom:0;mso-position-horizontal:absolute;mso-position-horizontal-relative:text;mso-position-vertical:absolute;mso-position-vertical-relative:text;mso-width-percent:0;mso-width-relative:margin;v-text-anchor:middle" o:gfxdata="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" fillcolor="white [3212]" strokecolor="white [3212]" strokeweight="1pt"/>
+            </w:pict>
+          </mc:Fallback>
+        </mc:AlternateContent>
+      </w:r>
+      <w:r>
+        <w:rPr>
+          <w:noProof/>
+        </w:rPr>
+        <mc:AlternateContent>
+          <mc:Choice Requires="wps">
+            <w:drawing>
+              <wp:anchor distT="0" distB="0" distL="114300" distR="114300" simplePos="0" relativeHeight="251659264" behindDoc="0" locked="0" layoutInCell="1" allowOverlap="1" wp14:anchorId="75674E39" wp14:editId="499F40F6">
+                <wp:simplePos x="0" y="0"/>
+                <wp:positionH relativeFrom="column">
+                  <wp:posOffset>1590458</wp:posOffset>
+                </wp:positionH>
+                <wp:positionV relativeFrom="paragraph">
+                  <wp:posOffset>685015</wp:posOffset>
+                </wp:positionV>
+                <wp:extent cx="163366" cy="245050"/>
+                <wp:effectExtent l="0" t="0" r="27305" b="22225"/>
+                <wp:wrapNone/>
+                <wp:docPr id="2" name="Rectángulo 2"/>
+                <wp:cNvGraphicFramePr/>
+                <a:graphic xmlns:a="http://schemas.openxmlformats.org/drawingml/2006/main">
+                  <a:graphicData uri="http://schemas.microsoft.com/office/word/2010/wordprocessingShape">
+                    <wps:wsp>
+                      <wps:cNvSpPr/>
+                      <wps:spPr>
+                        <a:xfrm>
+                          <a:off x="0" y="0"/>
+                          <a:ext cx="163366" cy="245050"/>
+                        </a:xfrm>
+                        <a:prstGeom prst="rect">
+                          <a:avLst/>
+                        </a:prstGeom>
+                        <a:solidFill>
+                          <a:schemeClr val="bg1"/>
+                        </a:solidFill>
+                        <a:ln>
+                          <a:solidFill>
+                            <a:schemeClr val="bg1"/>
+                          </a:solidFill>
+                        </a:ln>
+                      </wps:spPr>
+                      <wps:style>
+                        <a:lnRef idx="2">
+                          <a:schemeClr val="accent1">
+                            <a:shade val="50000"/>
+                          </a:schemeClr>
+                        </a:lnRef>
+                        <a:fillRef idx="1">
+                          <a:schemeClr val="accent1"/>
+                        </a:fillRef>
+                        <a:effectRef idx="0">
+                          <a:schemeClr val="accent1"/>
+                        </a:effectRef>
+                        <a:fontRef idx="minor">
+                          <a:schemeClr val="lt1"/>
+                        </a:fontRef>
+                      </wps:style>
+                      <wps:bodyPr rot="0" spcFirstLastPara="0" vertOverflow="overflow" horzOverflow="overflow" vert="horz" wrap="square" lIns="91440" tIns="45720" rIns="91440" bIns="45720" numCol="1" spcCol="0" rtlCol="0" fromWordArt="0" anchor="ctr" anchorCtr="0" forceAA="0" compatLnSpc="1">
+                        <a:prstTxWarp prst="textNoShape">
+                          <a:avLst/>
+                        </a:prstTxWarp>
+                        <a:noAutofit/>
+                      </wps:bodyPr>
+                    </wps:wsp>
+                  </a:graphicData>
+                </a:graphic>
+                <wp14:sizeRelH relativeFrom="margin">
+                  <wp14:pctWidth>0</wp14:pctWidth>
+                </wp14:sizeRelH>
+              </wp:anchor>
+            </w:drawing>
+          </mc:Choice>
+          <mc:Fallback>
+            <w:pict>
+              <v:rect w14:anchorId="4EA07273" id="Rectángulo 2" o:spid="_x0000_s1026" style="position:absolute;margin-left:125.25pt;margin-top:53.95pt;width:12.85pt;height:19.3pt;z-index:251659264;visibility:visible;mso-wrap-style:square;mso-width-percent:0;mso-wrap-distance-left:9pt;mso-wrap-distance-top:0;mso-wrap-distance-right:9pt;mso-wrap-distance-bottom:0;mso-position-horizontal:absolute;mso-position-horizontal-relative:text;mso-position-vertical:absolute;mso-position-vertical-relative:text;mso-width-percent:0;mso-width-relative:margin;v-text-anchor:middle" o:gfxdata="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" fillcolor="white [3212]" strokecolor="white [3212]" strokeweight="1pt"/>
+            </w:pict>
+          </mc:Fallback>
+        </mc:AlternateContent>
+      </w:r>
+      <w:r>
+        <w:rPr>
+          <w:noProof/>
+        </w:rPr>
+        <w:drawing>
+          <wp:inline distT="0" distB="0" distL="0" distR="0" wp14:anchorId="03E1F08D" wp14:editId="33B2B53A">
+            <wp:extent cx="5635215" cy="2804160"/>
+            <wp:effectExtent l="0" t="0" r="3810" b="0"/>
+            <wp:docPr id="1" name="Imagen 1" descr="Interfaz de usuario gráfica&#10;&#10;Descripción generada automáticamente"/>
+            <wp:cNvGraphicFramePr>
+              <a:graphicFrameLocks xmlns:a="http://schemas.openxmlformats.org/drawingml/2006/main" noChangeAspect="1"/>
+            </wp:cNvGraphicFramePr>
+            <a:graphic xmlns:a="http://schemas.openxmlformats.org/drawingml/2006/main">
+              <a:graphicData uri="http://schemas.openxmlformats.org/drawingml/2006/picture">
+                <pic:pic xmlns:pic="http://schemas.openxmlformats.org/drawingml/2006/picture">
+                  <pic:nvPicPr>
+                    <pic:cNvPr id="1" name="Imagen 1" descr="Interfaz de usuario gráfica&#10;&#10;Descripción generada automáticamente"/>
+                    <pic:cNvPicPr/>
+                  </pic:nvPicPr>
+                  <pic:blipFill rotWithShape="1">
+                    <a:blip r:embed="rId4"/>
+                    <a:srcRect l="31503" t="36321" r="24399" b="24650"/>
+                    <a:stretch/>
+                  </pic:blipFill>
+                  <pic:spPr bwMode="auto">
+                    <a:xfrm>
+                      <a:off x="0" y="0"/>
+                      <a:ext cx="5635215" cy="2804160"/>
+                    </a:xfrm>
+                    <a:prstGeom prst="rect">
+                      <a:avLst/>
+                    </a:prstGeom>
+                    <a:ln>
+                      <a:noFill/>
+                    </a:ln>
+                    <a:extLst>
+                      <a:ext uri="{53640926-AAD7-44D8-BBD7-CCE9431645EC}">
+                        <a14:shadowObscured xmlns:a14="http://schemas.microsoft.com/office/drawing/2010/main"/>
+                      </a:ext>
+                    </a:extLst>
+                  </pic:spPr>
+                </pic:pic>
+              </a:graphicData>
+            </a:graphic>
+          </wp:inline>
+        </w:drawing>
+      </w:r>
+    </w:p>
     <w:sectPr>
       <w:pgSz w:w="12240" w:h="15840"/>
       <w:pgMar w:top="1417" w:right="1701" w:bottom="1417" w:left="1701" w:header="708" w:footer="708" w:gutter="0"/>

</xml_diff>

<commit_message>
Añadi razon por la cual opte por poner esa relacion entre las clases, eh igual subi el archivo zip de java
</commit_message>
<xml_diff>
--- a/Practica_problema3.docx
+++ b/Practica_problema3.docx
@@ -64,6 +64,7 @@
     <w:p>
       <w:pPr>
         <w:rPr>
+          <w:u w:val="single"/>
           <w:lang w:val="es-ES"/>
         </w:rPr>
       </w:pPr>
@@ -146,7 +147,7 @@
           </mc:Choice>
           <mc:Fallback>
             <w:pict>
-              <v:rect w14:anchorId="5C6B416B" id="Rectángulo 6" o:spid="_x0000_s1026" style="position:absolute;margin-left:197.9pt;margin-top:94.2pt;width:21.25pt;height:21.25pt;rotation:2852220fd;z-index:251666432;visibility:visible;mso-wrap-style:square;mso-width-percent:0;mso-height-percent:0;mso-wrap-distance-left:9pt;mso-wrap-distance-top:0;mso-wrap-distance-right:9pt;mso-wrap-distance-bottom:0;mso-position-horizontal:absolute;mso-position-horizontal-relative:text;mso-position-vertical:absolute;mso-position-vertical-relative:text;mso-width-percent:0;mso-height-percent:0;mso-width-relative:margin;mso-height-relative:margin;v-text-anchor:middle" o:gfxdata="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" fillcolor="white [3212]" strokecolor="#747070 [1614]" strokeweight="1pt"/>
+              <v:rect w14:anchorId="2AB20E16" id="Rectángulo 6" o:spid="_x0000_s1026" style="position:absolute;margin-left:197.9pt;margin-top:94.2pt;width:21.25pt;height:21.25pt;rotation:2852220fd;z-index:251666432;visibility:visible;mso-wrap-style:square;mso-width-percent:0;mso-height-percent:0;mso-wrap-distance-left:9pt;mso-wrap-distance-top:0;mso-wrap-distance-right:9pt;mso-wrap-distance-bottom:0;mso-position-horizontal:absolute;mso-position-horizontal-relative:text;mso-position-vertical:absolute;mso-position-vertical-relative:text;mso-width-percent:0;mso-height-percent:0;mso-width-relative:margin;mso-height-relative:margin;v-text-anchor:middle" o:gfxdata="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" fillcolor="white [3212]" strokecolor="#747070 [1614]" strokeweight="1pt"/>
             </w:pict>
           </mc:Fallback>
         </mc:AlternateContent>
@@ -158,7 +159,7 @@
         <mc:AlternateContent>
           <mc:Choice Requires="wps">
             <w:drawing>
-              <wp:anchor distT="0" distB="0" distL="114300" distR="114300" simplePos="0" relativeHeight="251668480" behindDoc="0" locked="0" layoutInCell="1" allowOverlap="1" wp14:anchorId="1A12AF72" wp14:editId="1F36CB14">
+              <wp:anchor distT="0" distB="0" distL="114300" distR="114300" simplePos="0" relativeHeight="251668480" behindDoc="0" locked="0" layoutInCell="1" allowOverlap="1" wp14:anchorId="1A12AF72" wp14:editId="758629FC">
                 <wp:simplePos x="0" y="0"/>
                 <wp:positionH relativeFrom="column">
                   <wp:posOffset>3597910</wp:posOffset>
@@ -230,7 +231,7 @@
           </mc:Choice>
           <mc:Fallback>
             <w:pict>
-              <v:rect w14:anchorId="1D9C737C" id="Rectángulo 7" o:spid="_x0000_s1026" style="position:absolute;margin-left:283.3pt;margin-top:55.05pt;width:21.25pt;height:21.25pt;rotation:2852220fd;z-index:251668480;visibility:visible;mso-wrap-style:square;mso-width-percent:0;mso-height-percent:0;mso-wrap-distance-left:9pt;mso-wrap-distance-top:0;mso-wrap-distance-right:9pt;mso-wrap-distance-bottom:0;mso-position-horizontal:absolute;mso-position-horizontal-relative:text;mso-position-vertical:absolute;mso-position-vertical-relative:text;mso-width-percent:0;mso-height-percent:0;mso-width-relative:margin;mso-height-relative:margin;v-text-anchor:middle" o:gfxdata="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" fillcolor="white [3212]" strokecolor="#747070 [1614]" strokeweight="1pt"/>
+              <v:rect w14:anchorId="4193172E" id="Rectángulo 7" o:spid="_x0000_s1026" style="position:absolute;margin-left:283.3pt;margin-top:55.05pt;width:21.25pt;height:21.25pt;rotation:2852220fd;z-index:251668480;visibility:visible;mso-wrap-style:square;mso-width-percent:0;mso-height-percent:0;mso-wrap-distance-left:9pt;mso-wrap-distance-top:0;mso-wrap-distance-right:9pt;mso-wrap-distance-bottom:0;mso-position-horizontal:absolute;mso-position-horizontal-relative:text;mso-position-vertical:absolute;mso-position-vertical-relative:text;mso-width-percent:0;mso-height-percent:0;mso-width-relative:margin;mso-height-relative:margin;v-text-anchor:middle" o:gfxdata="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" fillcolor="white [3212]" strokecolor="#747070 [1614]" strokeweight="1pt"/>
             </w:pict>
           </mc:Fallback>
         </mc:AlternateContent>
@@ -314,7 +315,7 @@
           </mc:Choice>
           <mc:Fallback>
             <w:pict>
-              <v:rect w14:anchorId="33956AB4" id="Rectángulo 5" o:spid="_x0000_s1026" style="position:absolute;margin-left:112.5pt;margin-top:54.15pt;width:21.25pt;height:21.25pt;rotation:2852220fd;z-index:251664384;visibility:visible;mso-wrap-style:square;mso-width-percent:0;mso-height-percent:0;mso-wrap-distance-left:9pt;mso-wrap-distance-top:0;mso-wrap-distance-right:9pt;mso-wrap-distance-bottom:0;mso-position-horizontal:absolute;mso-position-horizontal-relative:text;mso-position-vertical:absolute;mso-position-vertical-relative:text;mso-width-percent:0;mso-height-percent:0;mso-width-relative:margin;mso-height-relative:margin;v-text-anchor:middle" o:gfxdata="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" fillcolor="black [3213]" strokecolor="#747070 [1614]" strokeweight="1pt"/>
+              <v:rect w14:anchorId="2DC8E085" id="Rectángulo 5" o:spid="_x0000_s1026" style="position:absolute;margin-left:112.5pt;margin-top:54.15pt;width:21.25pt;height:21.25pt;rotation:2852220fd;z-index:251664384;visibility:visible;mso-wrap-style:square;mso-width-percent:0;mso-height-percent:0;mso-wrap-distance-left:9pt;mso-wrap-distance-top:0;mso-wrap-distance-right:9pt;mso-wrap-distance-bottom:0;mso-position-horizontal:absolute;mso-position-horizontal-relative:text;mso-position-vertical:absolute;mso-position-vertical-relative:text;mso-width-percent:0;mso-height-percent:0;mso-width-relative:margin;mso-height-relative:margin;v-text-anchor:middle" o:gfxdata="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" fillcolor="black [3213]" strokecolor="#747070 [1614]" strokeweight="1pt"/>
             </w:pict>
           </mc:Fallback>
         </mc:AlternateContent>
@@ -393,7 +394,7 @@
           </mc:Choice>
           <mc:Fallback>
             <w:pict>
-              <v:rect w14:anchorId="2E36F617" id="Rectángulo 4" o:spid="_x0000_s1026" style="position:absolute;margin-left:201.85pt;margin-top:88.4pt;width:12.85pt;height:19.3pt;rotation:90;z-index:251663360;visibility:visible;mso-wrap-style:square;mso-width-percent:0;mso-wrap-distance-left:9pt;mso-wrap-distance-top:0;mso-wrap-distance-right:9pt;mso-wrap-distance-bottom:0;mso-position-horizontal:absolute;mso-position-horizontal-relative:text;mso-position-vertical:absolute;mso-position-vertical-relative:text;mso-width-percent:0;mso-width-relative:margin;v-text-anchor:middle" o:gfxdata="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" fillcolor="white [3212]" strokecolor="white [3212]" strokeweight="1pt"/>
+              <v:rect w14:anchorId="68AC41C3" id="Rectángulo 4" o:spid="_x0000_s1026" style="position:absolute;margin-left:201.85pt;margin-top:88.4pt;width:12.85pt;height:19.3pt;rotation:90;z-index:251663360;visibility:visible;mso-wrap-style:square;mso-width-percent:0;mso-wrap-distance-left:9pt;mso-wrap-distance-top:0;mso-wrap-distance-right:9pt;mso-wrap-distance-bottom:0;mso-position-horizontal:absolute;mso-position-horizontal-relative:text;mso-position-vertical:absolute;mso-position-vertical-relative:text;mso-width-percent:0;mso-width-relative:margin;v-text-anchor:middle" o:gfxdata="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" fillcolor="white [3212]" strokecolor="white [3212]" strokeweight="1pt"/>
             </w:pict>
           </mc:Fallback>
         </mc:AlternateContent>
@@ -472,7 +473,7 @@
           </mc:Choice>
           <mc:Fallback>
             <w:pict>
-              <v:rect w14:anchorId="7F1D71DA" id="Rectángulo 3" o:spid="_x0000_s1026" style="position:absolute;margin-left:280.3pt;margin-top:55.7pt;width:12.85pt;height:19.3pt;z-index:251661312;visibility:visible;mso-wrap-style:square;mso-width-percent:0;mso-wrap-distance-left:9pt;mso-wrap-distance-top:0;mso-wrap-distance-right:9pt;mso-wrap-distance-bottom:0;mso-position-horizontal:absolute;mso-position-horizontal-relative:text;mso-position-vertical:absolute;mso-position-vertical-relative:text;mso-width-percent:0;mso-width-relative:margin;v-text-anchor:middle" o:gfxdata="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" fillcolor="white [3212]" strokecolor="white [3212]" strokeweight="1pt"/>
+              <v:rect w14:anchorId="7562E8CD" id="Rectángulo 3" o:spid="_x0000_s1026" style="position:absolute;margin-left:280.3pt;margin-top:55.7pt;width:12.85pt;height:19.3pt;z-index:251661312;visibility:visible;mso-wrap-style:square;mso-width-percent:0;mso-wrap-distance-left:9pt;mso-wrap-distance-top:0;mso-wrap-distance-right:9pt;mso-wrap-distance-bottom:0;mso-position-horizontal:absolute;mso-position-horizontal-relative:text;mso-position-vertical:absolute;mso-position-vertical-relative:text;mso-width-percent:0;mso-width-relative:margin;v-text-anchor:middle" o:gfxdata="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" fillcolor="white [3212]" strokecolor="white [3212]" strokeweight="1pt"/>
             </w:pict>
           </mc:Fallback>
         </mc:AlternateContent>
@@ -551,7 +552,7 @@
           </mc:Choice>
           <mc:Fallback>
             <w:pict>
-              <v:rect w14:anchorId="4EA07273" id="Rectángulo 2" o:spid="_x0000_s1026" style="position:absolute;margin-left:125.25pt;margin-top:53.95pt;width:12.85pt;height:19.3pt;z-index:251659264;visibility:visible;mso-wrap-style:square;mso-width-percent:0;mso-wrap-distance-left:9pt;mso-wrap-distance-top:0;mso-wrap-distance-right:9pt;mso-wrap-distance-bottom:0;mso-position-horizontal:absolute;mso-position-horizontal-relative:text;mso-position-vertical:absolute;mso-position-vertical-relative:text;mso-width-percent:0;mso-width-relative:margin;v-text-anchor:middle" o:gfxdata="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" fillcolor="white [3212]" strokecolor="white [3212]" strokeweight="1pt"/>
+              <v:rect w14:anchorId="54403E2D" id="Rectángulo 2" o:spid="_x0000_s1026" style="position:absolute;margin-left:125.25pt;margin-top:53.95pt;width:12.85pt;height:19.3pt;z-index:251659264;visibility:visible;mso-wrap-style:square;mso-width-percent:0;mso-wrap-distance-left:9pt;mso-wrap-distance-top:0;mso-wrap-distance-right:9pt;mso-wrap-distance-bottom:0;mso-position-horizontal:absolute;mso-position-horizontal-relative:text;mso-position-vertical:absolute;mso-position-vertical-relative:text;mso-width-percent:0;mso-width-relative:margin;v-text-anchor:middle" o:gfxdata="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" fillcolor="white [3212]" strokecolor="white [3212]" strokeweight="1pt"/>
             </w:pict>
           </mc:Fallback>
         </mc:AlternateContent>
@@ -602,6 +603,20 @@
             </a:graphic>
           </wp:inline>
         </w:drawing>
+      </w:r>
+    </w:p>
+    <w:p>
+      <w:pPr>
+        <w:rPr>
+          <w:lang w:val="es-ES"/>
+        </w:rPr>
+      </w:pPr>
+      <w:r>
+        <w:rPr>
+          <w:u w:val="single"/>
+          <w:lang w:val="es-ES"/>
+        </w:rPr>
+        <w:t>Principalmente me base en que, un mensaje por correo usualmente hace que sea forzoso introducir la cabecera, y no es necesario introducir cuerpo o añadir archivos adjuntos.</w:t>
       </w:r>
     </w:p>
     <w:sectPr>

</xml_diff>